<commit_message>
remise à jour fichier
</commit_message>
<xml_diff>
--- a/uml/modèle relationnel.docx
+++ b/uml/modèle relationnel.docx
@@ -65,9 +65,12 @@
       </w:r>
     </w:p>
     <w:p>
+      <w:proofErr w:type="gramStart"/>
       <w:r>
         <w:t>Admin(</w:t>
       </w:r>
+      <w:proofErr w:type="spellStart"/>
+      <w:proofErr w:type="gramEnd"/>
       <w:r>
         <w:rPr>
           <w:u w:val="single"/>
@@ -78,7 +81,14 @@
         <w:rPr>
           <w:u w:val="single"/>
         </w:rPr>
-        <w:t xml:space="preserve">_admin, </w:t>
+        <w:t>_admin</w:t>
+      </w:r>
+      <w:proofErr w:type="spellEnd"/>
+      <w:r>
+        <w:rPr>
+          <w:u w:val="single"/>
+        </w:rPr>
+        <w:t xml:space="preserve">, </w:t>
       </w:r>
       <w:r>
         <w:t>droit</w:t>
@@ -86,20 +96,24 @@
       <w:r>
         <w:t xml:space="preserve">, </w:t>
       </w:r>
+      <w:proofErr w:type="spellStart"/>
       <w:r>
         <w:t>dateInscription</w:t>
       </w:r>
+      <w:proofErr w:type="spellEnd"/>
       <w:r>
         <w:t>) ;</w:t>
       </w:r>
     </w:p>
     <w:p>
+      <w:proofErr w:type="gramStart"/>
       <w:r>
         <w:t>User</w:t>
       </w:r>
       <w:r>
         <w:t>(</w:t>
       </w:r>
+      <w:proofErr w:type="gramEnd"/>
       <w:r>
         <w:rPr>
           <w:u w:val="single"/>
@@ -113,27 +127,131 @@
         <w:t xml:space="preserve"> user, </w:t>
       </w:r>
       <w:r>
-        <w:t>mail, password</w:t>
+        <w:t xml:space="preserve">mail, </w:t>
+      </w:r>
+      <w:proofErr w:type="spellStart"/>
+      <w:r>
+        <w:t>password</w:t>
+      </w:r>
+      <w:proofErr w:type="spellEnd"/>
+      <w:r>
+        <w:t xml:space="preserve">, pseudo, </w:t>
+      </w:r>
+      <w:proofErr w:type="spellStart"/>
+      <w:r>
+        <w:t>dateNaissance</w:t>
+      </w:r>
+      <w:proofErr w:type="spellEnd"/>
+      <w:r>
+        <w:t xml:space="preserve">, </w:t>
+      </w:r>
+      <w:proofErr w:type="spellStart"/>
+      <w:r>
+        <w:t>dateInscription</w:t>
+      </w:r>
+      <w:proofErr w:type="spellEnd"/>
+      <w:r>
+        <w:t>) ;</w:t>
+      </w:r>
+    </w:p>
+    <w:p>
+      <w:proofErr w:type="spellStart"/>
+      <w:proofErr w:type="gramStart"/>
+      <w:r>
+        <w:t>Video</w:t>
+      </w:r>
+      <w:proofErr w:type="spellEnd"/>
+      <w:r>
+        <w:t>(</w:t>
+      </w:r>
+      <w:proofErr w:type="spellStart"/>
+      <w:proofErr w:type="gramEnd"/>
+      <w:r>
+        <w:t>video_</w:t>
+      </w:r>
+      <w:r>
+        <w:rPr>
+          <w:u w:val="single"/>
+        </w:rPr>
+        <w:t>id</w:t>
+      </w:r>
+      <w:proofErr w:type="spellEnd"/>
+      <w:r>
+        <w:t xml:space="preserve">, </w:t>
       </w:r>
       <w:bookmarkStart w:id="0" w:name="_GoBack"/>
+      <w:r>
+        <w:t>titr</w:t>
+      </w:r>
+      <w:r>
+        <w:t>e</w:t>
+      </w:r>
       <w:bookmarkEnd w:id="0"/>
       <w:r>
-        <w:t>, pseudo, dateNaissance</w:t>
-      </w:r>
-      <w:r>
-        <w:t>, dateInscription</w:t>
+        <w:t xml:space="preserve">, genre, synopsis, </w:t>
+      </w:r>
+      <w:proofErr w:type="spellStart"/>
+      <w:r>
+        <w:t>dateCreationVideo</w:t>
+      </w:r>
+      <w:proofErr w:type="spellEnd"/>
+      <w:r>
+        <w:t xml:space="preserve">, durée, </w:t>
+      </w:r>
+      <w:proofErr w:type="spellStart"/>
+      <w:r>
+        <w:t>boxOffice</w:t>
+      </w:r>
+      <w:proofErr w:type="spellEnd"/>
+      <w:r>
+        <w:t xml:space="preserve">, </w:t>
+      </w:r>
+      <w:proofErr w:type="spellStart"/>
+      <w:r>
+        <w:t>realisateur</w:t>
+      </w:r>
+      <w:proofErr w:type="spellEnd"/>
+      <w:r>
+        <w:t xml:space="preserve">, </w:t>
+      </w:r>
+      <w:proofErr w:type="spellStart"/>
+      <w:r>
+        <w:t>acteurPrincipal</w:t>
+      </w:r>
+      <w:proofErr w:type="spellEnd"/>
+      <w:r>
+        <w:t>, note, origine, couleur, distributeur</w:t>
+      </w:r>
+      <w:r>
+        <w:t xml:space="preserve">, photo, </w:t>
+      </w:r>
+      <w:proofErr w:type="spellStart"/>
+      <w:r>
+        <w:t>bandeAnnonce</w:t>
+      </w:r>
+      <w:proofErr w:type="spellEnd"/>
+      <w:r>
+        <w:t>, contenu,</w:t>
+      </w:r>
+      <w:r>
+        <w:t xml:space="preserve"> Date de sortie</w:t>
+      </w:r>
+      <w:r>
+        <w:t xml:space="preserve"> </w:t>
       </w:r>
       <w:r>
         <w:t>) ;</w:t>
       </w:r>
     </w:p>
     <w:p>
-      <w:r>
-        <w:t>Video</w:t>
+      <w:proofErr w:type="gramStart"/>
+      <w:r>
+        <w:t>Genre</w:t>
       </w:r>
       <w:r>
         <w:t>(</w:t>
       </w:r>
+      <w:proofErr w:type="gramEnd"/>
       <w:r>
         <w:rPr>
           <w:u w:val="single"/>
@@ -144,237 +262,428 @@
         <w:rPr>
           <w:u w:val="single"/>
         </w:rPr>
-        <w:t xml:space="preserve"> video</w:t>
-      </w:r>
-      <w:r>
-        <w:t>, titr</w:t>
-      </w:r>
-      <w:r>
-        <w:t>e, genre, synopsis, dateCreationVideo</w:t>
-      </w:r>
-      <w:r>
-        <w:t>, durée, boxOffice, realisateur, acteurPrincipal, note, origine, couleur, distributeur</w:t>
-      </w:r>
-      <w:r>
-        <w:t xml:space="preserve">, photo, bandeAnnonce, contenu, </w:t>
+        <w:t xml:space="preserve"> genre</w:t>
+      </w:r>
+      <w:r>
+        <w:t>, nom) ;</w:t>
+      </w:r>
+    </w:p>
+    <w:p>
+      <w:proofErr w:type="gramStart"/>
+      <w:r>
+        <w:t>Participant</w:t>
+      </w:r>
+      <w:r>
+        <w:t>(</w:t>
+      </w:r>
+      <w:proofErr w:type="gramEnd"/>
+      <w:r>
+        <w:rPr>
+          <w:u w:val="single"/>
+        </w:rPr>
+        <w:t>id</w:t>
+      </w:r>
+      <w:r>
+        <w:rPr>
+          <w:u w:val="single"/>
+        </w:rPr>
+        <w:t xml:space="preserve"> participant</w:t>
+      </w:r>
+      <w:r>
+        <w:t xml:space="preserve">, nom, </w:t>
+      </w:r>
+      <w:proofErr w:type="spellStart"/>
+      <w:r>
+        <w:t>prenom</w:t>
+      </w:r>
+      <w:proofErr w:type="spellEnd"/>
+      <w:r>
+        <w:t xml:space="preserve">, </w:t>
+      </w:r>
+      <w:proofErr w:type="spellStart"/>
+      <w:r>
+        <w:t>dateNaissance</w:t>
+      </w:r>
+      <w:proofErr w:type="spellEnd"/>
+      <w:r>
+        <w:t xml:space="preserve">, filmographie); </w:t>
+      </w:r>
+    </w:p>
+    <w:p>
+      <w:proofErr w:type="spellStart"/>
+      <w:proofErr w:type="gramStart"/>
+      <w:r>
+        <w:t>Role</w:t>
+      </w:r>
+      <w:proofErr w:type="spellEnd"/>
+      <w:r>
+        <w:t>(</w:t>
+      </w:r>
+      <w:proofErr w:type="spellStart"/>
+      <w:proofErr w:type="gramEnd"/>
+      <w:r>
+        <w:rPr>
+          <w:u w:val="single"/>
+        </w:rPr>
+        <w:t>id_role</w:t>
+      </w:r>
+      <w:proofErr w:type="spellEnd"/>
+      <w:r>
+        <w:t>, titre);</w:t>
+      </w:r>
+    </w:p>
+    <w:p>
+      <w:proofErr w:type="gramStart"/>
+      <w:r>
+        <w:t>News</w:t>
+      </w:r>
+      <w:r>
+        <w:t>(</w:t>
+      </w:r>
+      <w:proofErr w:type="spellStart"/>
+      <w:proofErr w:type="gramEnd"/>
+      <w:r>
+        <w:rPr>
+          <w:u w:val="single"/>
+        </w:rPr>
+        <w:t>id_news</w:t>
+      </w:r>
+      <w:proofErr w:type="spellEnd"/>
+      <w:r>
+        <w:t xml:space="preserve">, </w:t>
+      </w:r>
+      <w:r>
+        <w:t xml:space="preserve">titre, micro, texte, date, </w:t>
+      </w:r>
+      <w:proofErr w:type="spellStart"/>
+      <w:r>
+        <w:t>editeur</w:t>
+      </w:r>
+      <w:proofErr w:type="spellEnd"/>
+      <w:r>
+        <w:t>);</w:t>
+      </w:r>
+    </w:p>
+    <w:p/>
+    <w:p>
+      <w:pPr>
+        <w:rPr>
+          <w:u w:val="single"/>
+        </w:rPr>
+      </w:pPr>
+      <w:proofErr w:type="gramStart"/>
+      <w:r>
+        <w:t>Incarner</w:t>
+      </w:r>
+      <w:r>
+        <w:t>(</w:t>
+      </w:r>
+      <w:proofErr w:type="spellStart"/>
+      <w:proofErr w:type="gramEnd"/>
+      <w:r>
+        <w:rPr>
+          <w:u w:val="single"/>
+        </w:rPr>
+        <w:t>id_participant</w:t>
+      </w:r>
+      <w:proofErr w:type="spellEnd"/>
+      <w:r>
+        <w:rPr>
+          <w:u w:val="single"/>
+        </w:rPr>
+        <w:t xml:space="preserve">#, </w:t>
+      </w:r>
+      <w:proofErr w:type="spellStart"/>
+      <w:r>
+        <w:rPr>
+          <w:u w:val="single"/>
+        </w:rPr>
+        <w:t>id_video</w:t>
+      </w:r>
+      <w:proofErr w:type="spellEnd"/>
+      <w:r>
+        <w:rPr>
+          <w:u w:val="single"/>
+        </w:rPr>
+        <w:t xml:space="preserve">#, </w:t>
+      </w:r>
+      <w:proofErr w:type="spellStart"/>
+      <w:r>
+        <w:rPr>
+          <w:u w:val="single"/>
+        </w:rPr>
+        <w:t>id_role</w:t>
+      </w:r>
+      <w:proofErr w:type="spellEnd"/>
+      <w:r>
+        <w:rPr>
+          <w:u w:val="single"/>
+        </w:rPr>
+        <w:t>#</w:t>
       </w:r>
       <w:r>
         <w:t>) ;</w:t>
       </w:r>
     </w:p>
     <w:p>
-      <w:r>
-        <w:t>Genre</w:t>
+      <w:proofErr w:type="gramStart"/>
+      <w:r>
+        <w:t>Joindre</w:t>
       </w:r>
       <w:r>
         <w:t>(</w:t>
       </w:r>
-      <w:r>
-        <w:rPr>
-          <w:u w:val="single"/>
-        </w:rPr>
-        <w:t>id</w:t>
-      </w:r>
-      <w:r>
-        <w:rPr>
-          <w:u w:val="single"/>
-        </w:rPr>
-        <w:t xml:space="preserve"> genre</w:t>
-      </w:r>
-      <w:r>
-        <w:t>, nom) ;</w:t>
-      </w:r>
-    </w:p>
-    <w:p>
-      <w:r>
-        <w:t>Participant</w:t>
-      </w:r>
-      <w:r>
+      <w:proofErr w:type="spellStart"/>
+      <w:proofErr w:type="gramEnd"/>
+      <w:r>
+        <w:rPr>
+          <w:u w:val="single"/>
+        </w:rPr>
+        <w:t>id_admin</w:t>
+      </w:r>
+      <w:proofErr w:type="spellEnd"/>
+      <w:r>
+        <w:rPr>
+          <w:u w:val="single"/>
+        </w:rPr>
+        <w:t xml:space="preserve">#, </w:t>
+      </w:r>
+      <w:proofErr w:type="spellStart"/>
+      <w:r>
+        <w:rPr>
+          <w:u w:val="single"/>
+        </w:rPr>
+        <w:t>id_participant</w:t>
+      </w:r>
+      <w:proofErr w:type="spellEnd"/>
+      <w:r>
+        <w:rPr>
+          <w:u w:val="single"/>
+        </w:rPr>
+        <w:t xml:space="preserve">#, </w:t>
+      </w:r>
+      <w:proofErr w:type="spellStart"/>
+      <w:r>
+        <w:rPr>
+          <w:u w:val="single"/>
+        </w:rPr>
+        <w:t>id_user</w:t>
+      </w:r>
+      <w:proofErr w:type="spellEnd"/>
+      <w:r>
+        <w:rPr>
+          <w:u w:val="single"/>
+        </w:rPr>
+        <w:t>#</w:t>
+      </w:r>
+      <w:r>
+        <w:t>) ;</w:t>
+      </w:r>
+    </w:p>
+    <w:p>
+      <w:pPr>
+        <w:rPr>
+          <w:lang w:val="en-US"/>
+        </w:rPr>
+      </w:pPr>
+      <w:proofErr w:type="gramStart"/>
+      <w:r>
+        <w:rPr>
+          <w:lang w:val="en-US"/>
+        </w:rPr>
+        <w:t>Completer</w:t>
+      </w:r>
+      <w:r>
+        <w:rPr>
+          <w:lang w:val="en-US"/>
+        </w:rPr>
         <w:t>(</w:t>
       </w:r>
-      <w:r>
-        <w:rPr>
-          <w:u w:val="single"/>
-        </w:rPr>
-        <w:t>id</w:t>
-      </w:r>
-      <w:r>
-        <w:rPr>
-          <w:u w:val="single"/>
-        </w:rPr>
-        <w:t xml:space="preserve"> participant</w:t>
-      </w:r>
-      <w:r>
-        <w:t xml:space="preserve">, nom, prenom, dateNaissance, filmographie); </w:t>
-      </w:r>
-    </w:p>
-    <w:p>
-      <w:r>
-        <w:t>Role</w:t>
-      </w:r>
-      <w:r>
+      <w:proofErr w:type="spellStart"/>
+      <w:proofErr w:type="gramEnd"/>
+      <w:r>
+        <w:rPr>
+          <w:u w:val="single"/>
+          <w:lang w:val="en-US"/>
+        </w:rPr>
+        <w:t>id_admin</w:t>
+      </w:r>
+      <w:proofErr w:type="spellEnd"/>
+      <w:r>
+        <w:rPr>
+          <w:u w:val="single"/>
+          <w:lang w:val="en-US"/>
+        </w:rPr>
+        <w:t xml:space="preserve">#, </w:t>
+      </w:r>
+      <w:proofErr w:type="spellStart"/>
+      <w:r>
+        <w:rPr>
+          <w:u w:val="single"/>
+          <w:lang w:val="en-US"/>
+        </w:rPr>
+        <w:t>id_video</w:t>
+      </w:r>
+      <w:proofErr w:type="spellEnd"/>
+      <w:r>
+        <w:rPr>
+          <w:u w:val="single"/>
+          <w:lang w:val="en-US"/>
+        </w:rPr>
+        <w:t xml:space="preserve">#, </w:t>
+      </w:r>
+      <w:proofErr w:type="spellStart"/>
+      <w:r>
+        <w:rPr>
+          <w:u w:val="single"/>
+          <w:lang w:val="en-US"/>
+        </w:rPr>
+        <w:t>id_user</w:t>
+      </w:r>
+      <w:proofErr w:type="spellEnd"/>
+      <w:r>
+        <w:rPr>
+          <w:u w:val="single"/>
+          <w:lang w:val="en-US"/>
+        </w:rPr>
+        <w:t>#</w:t>
+      </w:r>
+      <w:r>
+        <w:rPr>
+          <w:lang w:val="en-US"/>
+        </w:rPr>
+        <w:t>) ;</w:t>
+      </w:r>
+    </w:p>
+    <w:p>
+      <w:pPr>
+        <w:rPr>
+          <w:lang w:val="en-US"/>
+        </w:rPr>
+      </w:pPr>
+      <w:proofErr w:type="gramStart"/>
+      <w:r>
+        <w:rPr>
+          <w:lang w:val="en-US"/>
+        </w:rPr>
+        <w:t>Consulter</w:t>
+      </w:r>
+      <w:r>
+        <w:rPr>
+          <w:lang w:val="en-US"/>
+        </w:rPr>
         <w:t>(</w:t>
       </w:r>
-      <w:r>
-        <w:rPr>
-          <w:u w:val="single"/>
-        </w:rPr>
-        <w:t>id_role</w:t>
-      </w:r>
-      <w:r>
-        <w:t>, titre);</w:t>
-      </w:r>
-    </w:p>
-    <w:p>
-      <w:r>
-        <w:t>News</w:t>
-      </w:r>
-      <w:r>
-        <w:t>(</w:t>
-      </w:r>
-      <w:r>
-        <w:rPr>
-          <w:u w:val="single"/>
-        </w:rPr>
-        <w:t>id_news</w:t>
-      </w:r>
-      <w:r>
-        <w:t xml:space="preserve">, </w:t>
-      </w:r>
-      <w:r>
-        <w:t>titre, micro, texte, date, editeur);</w:t>
+      <w:proofErr w:type="spellStart"/>
+      <w:proofErr w:type="gramEnd"/>
+      <w:r>
+        <w:rPr>
+          <w:u w:val="single"/>
+          <w:lang w:val="en-US"/>
+        </w:rPr>
+        <w:t>id_video</w:t>
+      </w:r>
+      <w:proofErr w:type="spellEnd"/>
+      <w:r>
+        <w:rPr>
+          <w:u w:val="single"/>
+          <w:lang w:val="en-US"/>
+        </w:rPr>
+        <w:t xml:space="preserve">#, </w:t>
+      </w:r>
+      <w:proofErr w:type="spellStart"/>
+      <w:r>
+        <w:rPr>
+          <w:u w:val="single"/>
+          <w:lang w:val="en-US"/>
+        </w:rPr>
+        <w:t>id_user</w:t>
+      </w:r>
+      <w:proofErr w:type="spellEnd"/>
+      <w:r>
+        <w:rPr>
+          <w:u w:val="single"/>
+          <w:lang w:val="en-US"/>
+        </w:rPr>
+        <w:t xml:space="preserve">#, </w:t>
+      </w:r>
+      <w:proofErr w:type="spellStart"/>
+      <w:r>
+        <w:rPr>
+          <w:u w:val="single"/>
+          <w:lang w:val="en-US"/>
+        </w:rPr>
+        <w:t>id_participant</w:t>
+      </w:r>
+      <w:proofErr w:type="spellEnd"/>
+      <w:r>
+        <w:rPr>
+          <w:u w:val="single"/>
+          <w:lang w:val="en-US"/>
+        </w:rPr>
+        <w:t>#</w:t>
+      </w:r>
+      <w:r>
+        <w:rPr>
+          <w:lang w:val="en-US"/>
+        </w:rPr>
+        <w:t>)</w:t>
+      </w:r>
+      <w:r>
+        <w:rPr>
+          <w:lang w:val="en-US"/>
+        </w:rPr>
+        <w:t>;</w:t>
+      </w:r>
+    </w:p>
+    <w:p>
+      <w:pPr>
+        <w:rPr>
+          <w:lang w:val="en-US"/>
+        </w:rPr>
+      </w:pPr>
+    </w:p>
+    <w:p>
+      <w:r>
+        <w:t xml:space="preserve">Il faut qu’on reparle des photo et </w:t>
+      </w:r>
+      <w:proofErr w:type="spellStart"/>
+      <w:r>
+        <w:t>bandeAnnonce</w:t>
+      </w:r>
+      <w:proofErr w:type="spellEnd"/>
+      <w:r>
+        <w:t xml:space="preserve"> =&gt; comment on les stocks et </w:t>
+      </w:r>
+      <w:proofErr w:type="spellStart"/>
+      <w:proofErr w:type="gramStart"/>
+      <w:r>
+        <w:t>sont elles</w:t>
+      </w:r>
+      <w:proofErr w:type="spellEnd"/>
+      <w:proofErr w:type="gramEnd"/>
+      <w:r>
+        <w:t xml:space="preserve"> au final que de simple liens ?</w:t>
       </w:r>
     </w:p>
     <w:p/>
     <w:p>
-      <w:pPr>
-        <w:rPr>
-          <w:u w:val="single"/>
-        </w:rPr>
-      </w:pPr>
-      <w:r>
-        <w:t>Incarner</w:t>
-      </w:r>
-      <w:r>
-        <w:t>(</w:t>
-      </w:r>
-      <w:r>
-        <w:rPr>
-          <w:u w:val="single"/>
-        </w:rPr>
-        <w:t>id_participant#, id_video#, id_role</w:t>
-      </w:r>
-      <w:r>
-        <w:rPr>
-          <w:u w:val="single"/>
-        </w:rPr>
-        <w:t>#</w:t>
-      </w:r>
-      <w:r>
-        <w:t>) ;</w:t>
-      </w:r>
-    </w:p>
-    <w:p>
-      <w:r>
-        <w:t>Joindre</w:t>
-      </w:r>
-      <w:r>
-        <w:t>(</w:t>
-      </w:r>
-      <w:r>
-        <w:rPr>
-          <w:u w:val="single"/>
-        </w:rPr>
-        <w:t>id_admin#, id_participant#, id_user#</w:t>
-      </w:r>
-      <w:r>
-        <w:t>) ;</w:t>
-      </w:r>
-    </w:p>
-    <w:p>
-      <w:pPr>
-        <w:rPr>
-          <w:lang w:val="en-US"/>
-        </w:rPr>
-      </w:pPr>
-      <w:r>
-        <w:rPr>
-          <w:lang w:val="en-US"/>
-        </w:rPr>
-        <w:t>Completer</w:t>
-      </w:r>
-      <w:r>
-        <w:rPr>
-          <w:lang w:val="en-US"/>
-        </w:rPr>
-        <w:t>(</w:t>
-      </w:r>
-      <w:r>
-        <w:rPr>
-          <w:u w:val="single"/>
-          <w:lang w:val="en-US"/>
-        </w:rPr>
-        <w:t>id_admin#, id_video#, id_user#</w:t>
-      </w:r>
-      <w:r>
-        <w:rPr>
-          <w:lang w:val="en-US"/>
-        </w:rPr>
-        <w:t>) ;</w:t>
-      </w:r>
-    </w:p>
-    <w:p>
-      <w:pPr>
-        <w:rPr>
-          <w:lang w:val="en-US"/>
-        </w:rPr>
-      </w:pPr>
-      <w:r>
-        <w:rPr>
-          <w:lang w:val="en-US"/>
-        </w:rPr>
-        <w:t>Consulter</w:t>
-      </w:r>
-      <w:r>
-        <w:rPr>
-          <w:lang w:val="en-US"/>
-        </w:rPr>
-        <w:t>(</w:t>
-      </w:r>
-      <w:r>
-        <w:rPr>
-          <w:u w:val="single"/>
-          <w:lang w:val="en-US"/>
-        </w:rPr>
-        <w:t>id_video#, id_user#, id_participant#</w:t>
-      </w:r>
-      <w:r>
-        <w:rPr>
-          <w:lang w:val="en-US"/>
-        </w:rPr>
-        <w:t>)</w:t>
-      </w:r>
-      <w:r>
-        <w:rPr>
-          <w:lang w:val="en-US"/>
-        </w:rPr>
-        <w:t>;</w:t>
-      </w:r>
-    </w:p>
-    <w:p>
-      <w:pPr>
-        <w:rPr>
-          <w:lang w:val="en-US"/>
-        </w:rPr>
-      </w:pPr>
-    </w:p>
-    <w:p>
-      <w:pPr>
-        <w:rPr>
-          <w:lang w:val="en-US"/>
-        </w:rPr>
-      </w:pPr>
-    </w:p>
+      <w:r>
+        <w:t xml:space="preserve">Aire un page php invisible </w:t>
+      </w:r>
+    </w:p>
+    <w:p>
+      <w:proofErr w:type="spellStart"/>
+      <w:r>
+        <w:t>Extract</w:t>
+      </w:r>
+      <w:proofErr w:type="spellEnd"/>
+      <w:r>
+        <w:t xml:space="preserve"> $_post </w:t>
+      </w:r>
+    </w:p>
+    <w:p/>
+    <w:p/>
     <w:sectPr>
       <w:pgSz w:w="11906" w:h="16838"/>
       <w:pgMar w:top="1417" w:right="1417" w:bottom="1417" w:left="1417" w:header="708" w:footer="708" w:gutter="0"/>

</xml_diff>

<commit_message>
mise a jour branch
</commit_message>
<xml_diff>
--- a/uml/modèle relationnel.docx
+++ b/uml/modèle relationnel.docx
@@ -11,7 +11,7 @@
         <w:drawing>
           <wp:inline distT="0" distB="0" distL="0" distR="0">
             <wp:extent cx="5759450" cy="4524375"/>
-            <wp:effectExtent l="0" t="0" r="0" b="9525"/>
+            <wp:effectExtent l="533400" t="438150" r="793750" b="809625"/>
             <wp:docPr id="2" name="Image 2" descr="C:\Users\Marjorie\Documents\Lightshot\Screenshot_9.png"/>
             <wp:cNvGraphicFramePr>
               <a:graphicFrameLocks xmlns:a="http://schemas.openxmlformats.org/drawingml/2006/main" noChangeAspect="1"/>
@@ -46,10 +46,24 @@
                     <a:prstGeom prst="rect">
                       <a:avLst/>
                     </a:prstGeom>
-                    <a:noFill/>
-                    <a:ln>
-                      <a:noFill/>
+                    <a:solidFill>
+                      <a:srgbClr val="000000">
+                        <a:shade val="95000"/>
+                      </a:srgbClr>
+                    </a:solidFill>
+                    <a:ln w="444500" cap="sq">
+                      <a:solidFill>
+                        <a:srgbClr val="000000"/>
+                      </a:solidFill>
+                      <a:miter lim="800000"/>
                     </a:ln>
+                    <a:effectLst>
+                      <a:outerShdw blurRad="254000" dist="190500" dir="2700000" sy="90000" algn="bl" rotWithShape="0">
+                        <a:srgbClr val="000000">
+                          <a:alpha val="40000"/>
+                        </a:srgbClr>
+                      </a:outerShdw>
+                    </a:effectLst>
                   </pic:spPr>
                 </pic:pic>
               </a:graphicData>
@@ -156,7 +170,6 @@
     </w:p>
     <w:p>
       <w:proofErr w:type="spellStart"/>
-      <w:proofErr w:type="gramStart"/>
       <w:r>
         <w:t>Video</w:t>
       </w:r>
@@ -165,7 +178,6 @@
         <w:t>(</w:t>
       </w:r>
       <w:proofErr w:type="spellStart"/>
-      <w:proofErr w:type="gramEnd"/>
       <w:r>
         <w:t>video_</w:t>
       </w:r>
@@ -177,30 +189,30 @@
       </w:r>
       <w:proofErr w:type="spellEnd"/>
       <w:r>
+        <w:t>, titr</w:t>
+      </w:r>
+      <w:r>
+        <w:t xml:space="preserve">e, genre, synopsis, </w:t>
+      </w:r>
+      <w:proofErr w:type="spellStart"/>
+      <w:r>
+        <w:t>dateCreationVideo</w:t>
+      </w:r>
+      <w:proofErr w:type="spellEnd"/>
+      <w:r>
+        <w:t xml:space="preserve">, durée, </w:t>
+      </w:r>
+      <w:proofErr w:type="spellStart"/>
+      <w:r>
+        <w:t>boxOffice</w:t>
+      </w:r>
+      <w:proofErr w:type="spellEnd"/>
+      <w:r>
         <w:t xml:space="preserve">, </w:t>
       </w:r>
-      <w:bookmarkStart w:id="0" w:name="_GoBack"/>
-      <w:r>
-        <w:t>titr</w:t>
-      </w:r>
-      <w:r>
-        <w:t>e</w:t>
-      </w:r>
-      <w:bookmarkEnd w:id="0"/>
-      <w:r>
-        <w:t xml:space="preserve">, genre, synopsis, </w:t>
-      </w:r>
-      <w:proofErr w:type="spellStart"/>
-      <w:r>
-        <w:t>dateCreationVideo</w:t>
-      </w:r>
-      <w:proofErr w:type="spellEnd"/>
-      <w:r>
-        <w:t xml:space="preserve">, durée, </w:t>
-      </w:r>
-      <w:proofErr w:type="spellStart"/>
-      <w:r>
-        <w:t>boxOffice</w:t>
+      <w:proofErr w:type="spellStart"/>
+      <w:r>
+        <w:t>realisateur</w:t>
       </w:r>
       <w:proofErr w:type="spellEnd"/>
       <w:r>
@@ -208,7 +220,81 @@
       </w:r>
       <w:proofErr w:type="spellStart"/>
       <w:r>
-        <w:t>realisateur</w:t>
+        <w:t>acteurPrincipal</w:t>
+      </w:r>
+      <w:proofErr w:type="spellEnd"/>
+      <w:r>
+        <w:t>, note, origine, couleur, distributeur</w:t>
+      </w:r>
+      <w:r>
+        <w:t xml:space="preserve">, photo, </w:t>
+      </w:r>
+      <w:proofErr w:type="spellStart"/>
+      <w:r>
+        <w:t>bandeAnnonce</w:t>
+      </w:r>
+      <w:proofErr w:type="spellEnd"/>
+      <w:r>
+        <w:t>, contenu,</w:t>
+      </w:r>
+      <w:r>
+        <w:t xml:space="preserve"> Date de sortie</w:t>
+      </w:r>
+      <w:r>
+        <w:t xml:space="preserve"> </w:t>
+      </w:r>
+      <w:r>
+        <w:t>) ;</w:t>
+      </w:r>
+    </w:p>
+    <w:p>
+      <w:r>
+        <w:t>Genre</w:t>
+      </w:r>
+      <w:r>
+        <w:t>(</w:t>
+      </w:r>
+      <w:r>
+        <w:rPr>
+          <w:u w:val="single"/>
+        </w:rPr>
+        <w:t>id</w:t>
+      </w:r>
+      <w:r>
+        <w:rPr>
+          <w:u w:val="single"/>
+        </w:rPr>
+        <w:t xml:space="preserve"> genre</w:t>
+      </w:r>
+      <w:r>
+        <w:t>, nom) ;</w:t>
+      </w:r>
+    </w:p>
+    <w:p>
+      <w:r>
+        <w:t>Participant</w:t>
+      </w:r>
+      <w:r>
+        <w:t>(</w:t>
+      </w:r>
+      <w:r>
+        <w:rPr>
+          <w:u w:val="single"/>
+        </w:rPr>
+        <w:t>id</w:t>
+      </w:r>
+      <w:r>
+        <w:rPr>
+          <w:u w:val="single"/>
+        </w:rPr>
+        <w:t xml:space="preserve"> participant</w:t>
+      </w:r>
+      <w:r>
+        <w:t xml:space="preserve">, nom, </w:t>
+      </w:r>
+      <w:proofErr w:type="spellStart"/>
+      <w:r>
+        <w:t>prenom</w:t>
       </w:r>
       <w:proofErr w:type="spellEnd"/>
       <w:r>
@@ -216,166 +302,267 @@
       </w:r>
       <w:proofErr w:type="spellStart"/>
       <w:r>
-        <w:t>acteurPrincipal</w:t>
-      </w:r>
-      <w:proofErr w:type="spellEnd"/>
-      <w:r>
-        <w:t>, note, origine, couleur, distributeur</w:t>
-      </w:r>
-      <w:r>
-        <w:t xml:space="preserve">, photo, </w:t>
-      </w:r>
-      <w:proofErr w:type="spellStart"/>
-      <w:r>
-        <w:t>bandeAnnonce</w:t>
-      </w:r>
-      <w:proofErr w:type="spellEnd"/>
-      <w:r>
-        <w:t>, contenu,</w:t>
-      </w:r>
-      <w:r>
-        <w:t xml:space="preserve"> Date de sortie</w:t>
-      </w:r>
-      <w:r>
-        <w:t xml:space="preserve"> </w:t>
+        <w:t>dateNaissance</w:t>
+      </w:r>
+      <w:proofErr w:type="spellEnd"/>
+      <w:r>
+        <w:t xml:space="preserve">, filmographie); </w:t>
+      </w:r>
+    </w:p>
+    <w:p>
+      <w:proofErr w:type="spellStart"/>
+      <w:r>
+        <w:t>Role</w:t>
+      </w:r>
+      <w:proofErr w:type="spellEnd"/>
+      <w:r>
+        <w:t>(</w:t>
+      </w:r>
+      <w:proofErr w:type="spellStart"/>
+      <w:r>
+        <w:rPr>
+          <w:u w:val="single"/>
+        </w:rPr>
+        <w:t>id_role</w:t>
+      </w:r>
+      <w:proofErr w:type="spellEnd"/>
+      <w:r>
+        <w:t>, titre);</w:t>
+      </w:r>
+    </w:p>
+    <w:p>
+      <w:r>
+        <w:t>News</w:t>
+      </w:r>
+      <w:r>
+        <w:t>(</w:t>
+      </w:r>
+      <w:proofErr w:type="spellStart"/>
+      <w:r>
+        <w:rPr>
+          <w:u w:val="single"/>
+        </w:rPr>
+        <w:t>id_news</w:t>
+      </w:r>
+      <w:proofErr w:type="spellEnd"/>
+      <w:r>
+        <w:t xml:space="preserve">, </w:t>
+      </w:r>
+      <w:r>
+        <w:t xml:space="preserve">titre, micro, texte, date, </w:t>
+      </w:r>
+      <w:proofErr w:type="spellStart"/>
+      <w:r>
+        <w:t>editeur</w:t>
+      </w:r>
+      <w:proofErr w:type="spellEnd"/>
+      <w:r>
+        <w:t>);</w:t>
+      </w:r>
+    </w:p>
+    <w:p/>
+    <w:p>
+      <w:pPr>
+        <w:rPr>
+          <w:u w:val="single"/>
+        </w:rPr>
+      </w:pPr>
+      <w:r>
+        <w:lastRenderedPageBreak/>
+        <w:t>Incarner</w:t>
+      </w:r>
+      <w:r>
+        <w:t>(</w:t>
+      </w:r>
+      <w:proofErr w:type="spellStart"/>
+      <w:r>
+        <w:rPr>
+          <w:u w:val="single"/>
+        </w:rPr>
+        <w:t>id_participant</w:t>
+      </w:r>
+      <w:proofErr w:type="spellEnd"/>
+      <w:r>
+        <w:rPr>
+          <w:u w:val="single"/>
+        </w:rPr>
+        <w:t xml:space="preserve">#, </w:t>
+      </w:r>
+      <w:proofErr w:type="spellStart"/>
+      <w:r>
+        <w:rPr>
+          <w:u w:val="single"/>
+        </w:rPr>
+        <w:t>id_video</w:t>
+      </w:r>
+      <w:proofErr w:type="spellEnd"/>
+      <w:r>
+        <w:rPr>
+          <w:u w:val="single"/>
+        </w:rPr>
+        <w:t xml:space="preserve">#, </w:t>
+      </w:r>
+      <w:proofErr w:type="spellStart"/>
+      <w:r>
+        <w:rPr>
+          <w:u w:val="single"/>
+        </w:rPr>
+        <w:t>id_role</w:t>
+      </w:r>
+      <w:proofErr w:type="spellEnd"/>
+      <w:r>
+        <w:rPr>
+          <w:u w:val="single"/>
+        </w:rPr>
+        <w:t>#</w:t>
       </w:r>
       <w:r>
         <w:t>) ;</w:t>
       </w:r>
     </w:p>
     <w:p>
-      <w:proofErr w:type="gramStart"/>
-      <w:r>
-        <w:t>Genre</w:t>
+      <w:r>
+        <w:t>Joindre</w:t>
       </w:r>
       <w:r>
         <w:t>(</w:t>
       </w:r>
-      <w:proofErr w:type="gramEnd"/>
-      <w:r>
-        <w:rPr>
-          <w:u w:val="single"/>
-        </w:rPr>
-        <w:t>id</w:t>
-      </w:r>
-      <w:r>
-        <w:rPr>
-          <w:u w:val="single"/>
-        </w:rPr>
-        <w:t xml:space="preserve"> genre</w:t>
-      </w:r>
-      <w:r>
-        <w:t>, nom) ;</w:t>
-      </w:r>
-    </w:p>
-    <w:p>
-      <w:proofErr w:type="gramStart"/>
-      <w:r>
-        <w:t>Participant</w:t>
-      </w:r>
-      <w:r>
+      <w:proofErr w:type="spellStart"/>
+      <w:r>
+        <w:rPr>
+          <w:u w:val="single"/>
+        </w:rPr>
+        <w:t>id_admin</w:t>
+      </w:r>
+      <w:proofErr w:type="spellEnd"/>
+      <w:r>
+        <w:rPr>
+          <w:u w:val="single"/>
+        </w:rPr>
+        <w:t xml:space="preserve">#, </w:t>
+      </w:r>
+      <w:proofErr w:type="spellStart"/>
+      <w:r>
+        <w:rPr>
+          <w:u w:val="single"/>
+        </w:rPr>
+        <w:t>id_participant</w:t>
+      </w:r>
+      <w:proofErr w:type="spellEnd"/>
+      <w:r>
+        <w:rPr>
+          <w:u w:val="single"/>
+        </w:rPr>
+        <w:t xml:space="preserve">#, </w:t>
+      </w:r>
+      <w:proofErr w:type="spellStart"/>
+      <w:r>
+        <w:rPr>
+          <w:u w:val="single"/>
+        </w:rPr>
+        <w:t>id_user</w:t>
+      </w:r>
+      <w:proofErr w:type="spellEnd"/>
+      <w:r>
+        <w:rPr>
+          <w:u w:val="single"/>
+        </w:rPr>
+        <w:t>#</w:t>
+      </w:r>
+      <w:r>
+        <w:t>) ;</w:t>
+      </w:r>
+    </w:p>
+    <w:p>
+      <w:pPr>
+        <w:rPr>
+          <w:lang w:val="en-US"/>
+        </w:rPr>
+      </w:pPr>
+      <w:r>
+        <w:rPr>
+          <w:lang w:val="en-US"/>
+        </w:rPr>
+        <w:t>Completer</w:t>
+      </w:r>
+      <w:r>
+        <w:rPr>
+          <w:lang w:val="en-US"/>
+        </w:rPr>
         <w:t>(</w:t>
       </w:r>
-      <w:proofErr w:type="gramEnd"/>
-      <w:r>
-        <w:rPr>
-          <w:u w:val="single"/>
-        </w:rPr>
-        <w:t>id</w:t>
-      </w:r>
-      <w:r>
-        <w:rPr>
-          <w:u w:val="single"/>
-        </w:rPr>
-        <w:t xml:space="preserve"> participant</w:t>
-      </w:r>
-      <w:r>
-        <w:t xml:space="preserve">, nom, </w:t>
-      </w:r>
-      <w:proofErr w:type="spellStart"/>
-      <w:r>
-        <w:t>prenom</w:t>
-      </w:r>
-      <w:proofErr w:type="spellEnd"/>
-      <w:r>
-        <w:t xml:space="preserve">, </w:t>
-      </w:r>
-      <w:proofErr w:type="spellStart"/>
-      <w:r>
-        <w:t>dateNaissance</w:t>
-      </w:r>
-      <w:proofErr w:type="spellEnd"/>
-      <w:r>
-        <w:t xml:space="preserve">, filmographie); </w:t>
-      </w:r>
-    </w:p>
-    <w:p>
-      <w:proofErr w:type="spellStart"/>
-      <w:proofErr w:type="gramStart"/>
-      <w:r>
-        <w:t>Role</w:t>
-      </w:r>
-      <w:proofErr w:type="spellEnd"/>
-      <w:r>
-        <w:t>(</w:t>
-      </w:r>
-      <w:proofErr w:type="spellStart"/>
-      <w:proofErr w:type="gramEnd"/>
-      <w:r>
-        <w:rPr>
-          <w:u w:val="single"/>
-        </w:rPr>
-        <w:t>id_role</w:t>
-      </w:r>
-      <w:proofErr w:type="spellEnd"/>
-      <w:r>
-        <w:t>, titre);</w:t>
-      </w:r>
-    </w:p>
-    <w:p>
-      <w:proofErr w:type="gramStart"/>
-      <w:r>
-        <w:t>News</w:t>
-      </w:r>
-      <w:r>
-        <w:t>(</w:t>
-      </w:r>
-      <w:proofErr w:type="spellStart"/>
-      <w:proofErr w:type="gramEnd"/>
-      <w:r>
-        <w:rPr>
-          <w:u w:val="single"/>
-        </w:rPr>
-        <w:t>id_news</w:t>
-      </w:r>
-      <w:proofErr w:type="spellEnd"/>
-      <w:r>
-        <w:t xml:space="preserve">, </w:t>
-      </w:r>
-      <w:r>
-        <w:t xml:space="preserve">titre, micro, texte, date, </w:t>
-      </w:r>
-      <w:proofErr w:type="spellStart"/>
-      <w:r>
-        <w:t>editeur</w:t>
-      </w:r>
-      <w:proofErr w:type="spellEnd"/>
-      <w:r>
-        <w:t>);</w:t>
-      </w:r>
-    </w:p>
-    <w:p/>
+      <w:proofErr w:type="spellStart"/>
+      <w:r>
+        <w:rPr>
+          <w:u w:val="single"/>
+          <w:lang w:val="en-US"/>
+        </w:rPr>
+        <w:t>id_admin</w:t>
+      </w:r>
+      <w:proofErr w:type="spellEnd"/>
+      <w:r>
+        <w:rPr>
+          <w:u w:val="single"/>
+          <w:lang w:val="en-US"/>
+        </w:rPr>
+        <w:t xml:space="preserve">#, </w:t>
+      </w:r>
+      <w:proofErr w:type="spellStart"/>
+      <w:r>
+        <w:rPr>
+          <w:u w:val="single"/>
+          <w:lang w:val="en-US"/>
+        </w:rPr>
+        <w:t>id_video</w:t>
+      </w:r>
+      <w:proofErr w:type="spellEnd"/>
+      <w:r>
+        <w:rPr>
+          <w:u w:val="single"/>
+          <w:lang w:val="en-US"/>
+        </w:rPr>
+        <w:t xml:space="preserve">#, </w:t>
+      </w:r>
+      <w:proofErr w:type="spellStart"/>
+      <w:r>
+        <w:rPr>
+          <w:u w:val="single"/>
+          <w:lang w:val="en-US"/>
+        </w:rPr>
+        <w:t>id_user</w:t>
+      </w:r>
+      <w:proofErr w:type="spellEnd"/>
+      <w:r>
+        <w:rPr>
+          <w:u w:val="single"/>
+          <w:lang w:val="en-US"/>
+        </w:rPr>
+        <w:t>#</w:t>
+      </w:r>
+      <w:r>
+        <w:rPr>
+          <w:lang w:val="en-US"/>
+        </w:rPr>
+        <w:t>) ;</w:t>
+      </w:r>
+    </w:p>
     <w:p>
       <w:pPr>
         <w:rPr>
-          <w:u w:val="single"/>
+          <w:lang w:val="en-US"/>
         </w:rPr>
       </w:pPr>
       <w:proofErr w:type="gramStart"/>
       <w:r>
-        <w:t>Incarner</w:t>
-      </w:r>
-      <w:r>
+        <w:rPr>
+          <w:lang w:val="en-US"/>
+        </w:rPr>
+        <w:t>Consulter</w:t>
+      </w:r>
+      <w:r>
+        <w:rPr>
+          <w:lang w:val="en-US"/>
+        </w:rPr>
         <w:t>(</w:t>
       </w:r>
       <w:proofErr w:type="spellStart"/>
@@ -383,6 +570,39 @@
       <w:r>
         <w:rPr>
           <w:u w:val="single"/>
+          <w:lang w:val="en-US"/>
+        </w:rPr>
+        <w:t>id_video</w:t>
+      </w:r>
+      <w:proofErr w:type="spellEnd"/>
+      <w:r>
+        <w:rPr>
+          <w:u w:val="single"/>
+          <w:lang w:val="en-US"/>
+        </w:rPr>
+        <w:t xml:space="preserve">#, </w:t>
+      </w:r>
+      <w:proofErr w:type="spellStart"/>
+      <w:r>
+        <w:rPr>
+          <w:u w:val="single"/>
+          <w:lang w:val="en-US"/>
+        </w:rPr>
+        <w:t>id_user</w:t>
+      </w:r>
+      <w:proofErr w:type="spellEnd"/>
+      <w:r>
+        <w:rPr>
+          <w:u w:val="single"/>
+          <w:lang w:val="en-US"/>
+        </w:rPr>
+        <w:t xml:space="preserve">#, </w:t>
+      </w:r>
+      <w:proofErr w:type="spellStart"/>
+      <w:r>
+        <w:rPr>
+          <w:u w:val="single"/>
+          <w:lang w:val="en-US"/>
         </w:rPr>
         <w:t>id_participant</w:t>
       </w:r>
@@ -390,94 +610,21 @@
       <w:r>
         <w:rPr>
           <w:u w:val="single"/>
-        </w:rPr>
-        <w:t xml:space="preserve">#, </w:t>
-      </w:r>
-      <w:proofErr w:type="spellStart"/>
-      <w:r>
-        <w:rPr>
-          <w:u w:val="single"/>
-        </w:rPr>
-        <w:t>id_video</w:t>
-      </w:r>
-      <w:proofErr w:type="spellEnd"/>
-      <w:r>
-        <w:rPr>
-          <w:u w:val="single"/>
-        </w:rPr>
-        <w:t xml:space="preserve">#, </w:t>
-      </w:r>
-      <w:proofErr w:type="spellStart"/>
-      <w:r>
-        <w:rPr>
-          <w:u w:val="single"/>
-        </w:rPr>
-        <w:t>id_role</w:t>
-      </w:r>
-      <w:proofErr w:type="spellEnd"/>
-      <w:r>
-        <w:rPr>
-          <w:u w:val="single"/>
+          <w:lang w:val="en-US"/>
         </w:rPr>
         <w:t>#</w:t>
       </w:r>
       <w:r>
-        <w:t>) ;</w:t>
-      </w:r>
-    </w:p>
-    <w:p>
-      <w:proofErr w:type="gramStart"/>
-      <w:r>
-        <w:t>Joindre</w:t>
-      </w:r>
-      <w:r>
-        <w:t>(</w:t>
-      </w:r>
-      <w:proofErr w:type="spellStart"/>
-      <w:proofErr w:type="gramEnd"/>
-      <w:r>
-        <w:rPr>
-          <w:u w:val="single"/>
-        </w:rPr>
-        <w:t>id_admin</w:t>
-      </w:r>
-      <w:proofErr w:type="spellEnd"/>
-      <w:r>
-        <w:rPr>
-          <w:u w:val="single"/>
-        </w:rPr>
-        <w:t xml:space="preserve">#, </w:t>
-      </w:r>
-      <w:proofErr w:type="spellStart"/>
-      <w:r>
-        <w:rPr>
-          <w:u w:val="single"/>
-        </w:rPr>
-        <w:t>id_participant</w:t>
-      </w:r>
-      <w:proofErr w:type="spellEnd"/>
-      <w:r>
-        <w:rPr>
-          <w:u w:val="single"/>
-        </w:rPr>
-        <w:t xml:space="preserve">#, </w:t>
-      </w:r>
-      <w:proofErr w:type="spellStart"/>
-      <w:r>
-        <w:rPr>
-          <w:u w:val="single"/>
-        </w:rPr>
-        <w:t>id_user</w:t>
-      </w:r>
-      <w:proofErr w:type="spellEnd"/>
-      <w:r>
-        <w:rPr>
-          <w:u w:val="single"/>
-        </w:rPr>
-        <w:t>#</w:t>
-      </w:r>
-      <w:r>
-        <w:t>) ;</w:t>
+        <w:rPr>
+          <w:lang w:val="en-US"/>
+        </w:rPr>
+        <w:t>)</w:t>
+      </w:r>
+      <w:r>
+        <w:rPr>
+          <w:lang w:val="en-US"/>
+        </w:rPr>
+        <w:t>;</w:t>
       </w:r>
     </w:p>
     <w:p>
@@ -486,202 +633,58 @@
           <w:lang w:val="en-US"/>
         </w:rPr>
       </w:pPr>
-      <w:proofErr w:type="gramStart"/>
-      <w:r>
-        <w:rPr>
-          <w:lang w:val="en-US"/>
-        </w:rPr>
+    </w:p>
+    <w:p>
+      <w:proofErr w:type="spellStart"/>
+      <w:r>
+        <w:t>Realisateur</w:t>
+      </w:r>
+      <w:proofErr w:type="spellEnd"/>
+    </w:p>
+    <w:p>
+      <w:r>
+        <w:t xml:space="preserve">Acteur dans </w:t>
+      </w:r>
+      <w:proofErr w:type="spellStart"/>
+      <w:r>
+        <w:t>video</w:t>
+      </w:r>
+      <w:proofErr w:type="spellEnd"/>
+      <w:r>
+        <w:t xml:space="preserve"> =&gt; participant voir / rô</w:t>
+      </w:r>
+      <w:r>
+        <w:t>l</w:t>
+      </w:r>
+      <w:r>
+        <w:t>e</w:t>
+      </w:r>
+    </w:p>
+    <w:p/>
+    <w:p>
+      <w:proofErr w:type="spellStart"/>
+      <w:r>
         <w:t>Completer</w:t>
       </w:r>
-      <w:r>
-        <w:rPr>
-          <w:lang w:val="en-US"/>
-        </w:rPr>
-        <w:t>(</w:t>
-      </w:r>
-      <w:proofErr w:type="spellStart"/>
-      <w:proofErr w:type="gramEnd"/>
-      <w:r>
-        <w:rPr>
-          <w:u w:val="single"/>
-          <w:lang w:val="en-US"/>
-        </w:rPr>
-        <w:t>id_admin</w:t>
-      </w:r>
-      <w:proofErr w:type="spellEnd"/>
-      <w:r>
-        <w:rPr>
-          <w:u w:val="single"/>
-          <w:lang w:val="en-US"/>
-        </w:rPr>
-        <w:t xml:space="preserve">#, </w:t>
-      </w:r>
-      <w:proofErr w:type="spellStart"/>
-      <w:r>
-        <w:rPr>
-          <w:u w:val="single"/>
-          <w:lang w:val="en-US"/>
-        </w:rPr>
-        <w:t>id_video</w:t>
-      </w:r>
-      <w:proofErr w:type="spellEnd"/>
-      <w:r>
-        <w:rPr>
-          <w:u w:val="single"/>
-          <w:lang w:val="en-US"/>
-        </w:rPr>
-        <w:t xml:space="preserve">#, </w:t>
-      </w:r>
-      <w:proofErr w:type="spellStart"/>
-      <w:r>
-        <w:rPr>
-          <w:u w:val="single"/>
-          <w:lang w:val="en-US"/>
-        </w:rPr>
-        <w:t>id_user</w:t>
-      </w:r>
-      <w:proofErr w:type="spellEnd"/>
-      <w:r>
-        <w:rPr>
-          <w:u w:val="single"/>
-          <w:lang w:val="en-US"/>
-        </w:rPr>
-        <w:t>#</w:t>
-      </w:r>
-      <w:r>
-        <w:rPr>
-          <w:lang w:val="en-US"/>
-        </w:rPr>
-        <w:t>) ;</w:t>
-      </w:r>
-    </w:p>
-    <w:p>
-      <w:pPr>
-        <w:rPr>
-          <w:lang w:val="en-US"/>
-        </w:rPr>
-      </w:pPr>
-      <w:proofErr w:type="gramStart"/>
-      <w:r>
-        <w:rPr>
-          <w:lang w:val="en-US"/>
-        </w:rPr>
-        <w:t>Consulter</w:t>
-      </w:r>
-      <w:r>
-        <w:rPr>
-          <w:lang w:val="en-US"/>
-        </w:rPr>
-        <w:t>(</w:t>
-      </w:r>
-      <w:proofErr w:type="spellStart"/>
-      <w:proofErr w:type="gramEnd"/>
-      <w:r>
-        <w:rPr>
-          <w:u w:val="single"/>
-          <w:lang w:val="en-US"/>
-        </w:rPr>
-        <w:t>id_video</w:t>
-      </w:r>
-      <w:proofErr w:type="spellEnd"/>
-      <w:r>
-        <w:rPr>
-          <w:u w:val="single"/>
-          <w:lang w:val="en-US"/>
-        </w:rPr>
-        <w:t xml:space="preserve">#, </w:t>
-      </w:r>
-      <w:proofErr w:type="spellStart"/>
-      <w:r>
-        <w:rPr>
-          <w:u w:val="single"/>
-          <w:lang w:val="en-US"/>
-        </w:rPr>
-        <w:t>id_user</w:t>
-      </w:r>
-      <w:proofErr w:type="spellEnd"/>
-      <w:r>
-        <w:rPr>
-          <w:u w:val="single"/>
-          <w:lang w:val="en-US"/>
-        </w:rPr>
-        <w:t xml:space="preserve">#, </w:t>
-      </w:r>
-      <w:proofErr w:type="spellStart"/>
-      <w:r>
-        <w:rPr>
-          <w:u w:val="single"/>
-          <w:lang w:val="en-US"/>
-        </w:rPr>
-        <w:t>id_participant</w:t>
-      </w:r>
-      <w:proofErr w:type="spellEnd"/>
-      <w:r>
-        <w:rPr>
-          <w:u w:val="single"/>
-          <w:lang w:val="en-US"/>
-        </w:rPr>
-        <w:t>#</w:t>
-      </w:r>
-      <w:r>
-        <w:rPr>
-          <w:lang w:val="en-US"/>
-        </w:rPr>
-        <w:t>)</w:t>
-      </w:r>
-      <w:r>
-        <w:rPr>
-          <w:lang w:val="en-US"/>
-        </w:rPr>
-        <w:t>;</w:t>
-      </w:r>
-    </w:p>
-    <w:p>
-      <w:pPr>
-        <w:rPr>
-          <w:lang w:val="en-US"/>
-        </w:rPr>
-      </w:pPr>
-    </w:p>
-    <w:p>
-      <w:r>
-        <w:t xml:space="preserve">Il faut qu’on reparle des photo et </w:t>
-      </w:r>
-      <w:proofErr w:type="spellStart"/>
-      <w:r>
-        <w:t>bandeAnnonce</w:t>
-      </w:r>
-      <w:proofErr w:type="spellEnd"/>
-      <w:r>
-        <w:t xml:space="preserve"> =&gt; comment on les stocks et </w:t>
-      </w:r>
-      <w:proofErr w:type="spellStart"/>
-      <w:proofErr w:type="gramStart"/>
-      <w:r>
-        <w:t>sont elles</w:t>
-      </w:r>
-      <w:proofErr w:type="spellEnd"/>
-      <w:proofErr w:type="gramEnd"/>
-      <w:r>
-        <w:t xml:space="preserve"> au final que de simple liens ?</w:t>
-      </w:r>
+      <w:proofErr w:type="spellEnd"/>
+      <w:r>
+        <w:t xml:space="preserve"> pas </w:t>
+      </w:r>
+      <w:proofErr w:type="spellStart"/>
+      <w:r>
+        <w:t>necessaire</w:t>
+      </w:r>
+      <w:proofErr w:type="spellEnd"/>
     </w:p>
     <w:p/>
     <w:p>
       <w:r>
-        <w:t xml:space="preserve">Aire un page php invisible </w:t>
-      </w:r>
-    </w:p>
-    <w:p>
-      <w:proofErr w:type="spellStart"/>
-      <w:r>
-        <w:t>Extract</w:t>
-      </w:r>
-      <w:proofErr w:type="spellEnd"/>
-      <w:r>
-        <w:t xml:space="preserve"> $_post </w:t>
-      </w:r>
-    </w:p>
+        <w:t>Une table commentaire en jointure sur commenter</w:t>
+      </w:r>
+      <w:bookmarkStart w:id="0" w:name="_GoBack"/>
+      <w:bookmarkEnd w:id="0"/>
+    </w:p>
+    <w:p/>
     <w:p/>
     <w:p/>
     <w:sectPr>

</xml_diff>